<commit_message>
bilder in detail funktionieren
</commit_message>
<xml_diff>
--- a/üK_335_IM19A_Häsler_SavioElias.docx
+++ b/üK_335_IM19A_Häsler_SavioElias.docx
@@ -1,6 +1,6 @@
 
 <file path=word/document.xml><?xml version="1.0" encoding="utf-8"?>
-<w:document xmlns:wpc="http://schemas.microsoft.com/office/word/2010/wordprocessingCanvas" xmlns:cx="http://schemas.microsoft.com/office/drawing/2014/chartex" xmlns:cx1="http://schemas.microsoft.com/office/drawing/2015/9/8/chartex" xmlns:cx2="http://schemas.microsoft.com/office/drawing/2015/10/21/chartex" xmlns:cx3="http://schemas.microsoft.com/office/drawing/2016/5/9/chartex" xmlns:cx4="http://schemas.microsoft.com/office/drawing/2016/5/10/chartex" xmlns:cx5="http://schemas.microsoft.com/office/drawing/2016/5/11/chartex" xmlns:cx6="http://schemas.microsoft.com/office/drawing/2016/5/12/chartex" xmlns:cx7="http://schemas.microsoft.com/office/drawing/2016/5/13/chartex" xmlns:cx8="http://schemas.microsoft.com/office/drawing/2016/5/14/chartex" xmlns:mc="http://schemas.openxmlformats.org/markup-compatibility/2006" xmlns:aink="http://schemas.microsoft.com/office/drawing/2016/ink" xmlns:am3d="http://schemas.microsoft.com/office/drawing/2017/model3d" xmlns:o="urn:schemas-microsoft-com:office:office" xmlns:r="http://schemas.openxmlformats.org/officeDocument/2006/relationships" xmlns:m="http://schemas.openxmlformats.org/officeDocument/2006/math" xmlns:v="urn:schemas-microsoft-com:vml" xmlns:wp14="http://schemas.microsoft.com/office/word/2010/wordprocessingDrawing" xmlns:wp="http://schemas.openxmlformats.org/drawingml/2006/wordprocessingDrawing" xmlns:w10="urn:schemas-microsoft-com:office:word" xmlns:w="http://schemas.openxmlformats.org/wordprocessingml/2006/main" xmlns:w14="http://schemas.microsoft.com/office/word/2010/wordml" xmlns:w15="http://schemas.microsoft.com/office/word/2012/wordml" xmlns:w16cex="http://schemas.microsoft.com/office/word/2018/wordml/cex" xmlns:w16cid="http://schemas.microsoft.com/office/word/2016/wordml/cid" xmlns:w16="http://schemas.microsoft.com/office/word/2018/wordml" xmlns:w16se="http://schemas.microsoft.com/office/word/2015/wordml/symex" xmlns:wpg="http://schemas.microsoft.com/office/word/2010/wordprocessingGroup" xmlns:wpi="http://schemas.microsoft.com/office/word/2010/wordprocessingInk" xmlns:wne="http://schemas.microsoft.com/office/word/2006/wordml" xmlns:wps="http://schemas.microsoft.com/office/word/2010/wordprocessingShape" mc:Ignorable="w14 w15 w16se w16cid w16 w16cex wp14">
+<w:document xmlns:wpc="http://schemas.microsoft.com/office/word/2010/wordprocessingCanvas" xmlns:cx="http://schemas.microsoft.com/office/drawing/2014/chartex" xmlns:cx1="http://schemas.microsoft.com/office/drawing/2015/9/8/chartex" xmlns:cx2="http://schemas.microsoft.com/office/drawing/2015/10/21/chartex" xmlns:cx3="http://schemas.microsoft.com/office/drawing/2016/5/9/chartex" xmlns:cx4="http://schemas.microsoft.com/office/drawing/2016/5/10/chartex" xmlns:cx5="http://schemas.microsoft.com/office/drawing/2016/5/11/chartex" xmlns:cx6="http://schemas.microsoft.com/office/drawing/2016/5/12/chartex" xmlns:cx7="http://schemas.microsoft.com/office/drawing/2016/5/13/chartex" xmlns:cx8="http://schemas.microsoft.com/office/drawing/2016/5/14/chartex" xmlns:mc="http://schemas.openxmlformats.org/markup-compatibility/2006" xmlns:aink="http://schemas.microsoft.com/office/drawing/2016/ink" xmlns:am3d="http://schemas.microsoft.com/office/drawing/2017/model3d" xmlns:o="urn:schemas-microsoft-com:office:office" xmlns:r="http://schemas.openxmlformats.org/officeDocument/2006/relationships" xmlns:m="http://schemas.openxmlformats.org/officeDocument/2006/math" xmlns:v="urn:schemas-microsoft-com:vml" xmlns:wp14="http://schemas.microsoft.com/office/word/2010/wordprocessingDrawing" xmlns:wp="http://schemas.openxmlformats.org/drawingml/2006/wordprocessingDrawing" xmlns:w10="urn:schemas-microsoft-com:office:word" xmlns:w="http://schemas.openxmlformats.org/wordprocessingml/2006/main" xmlns:w14="http://schemas.microsoft.com/office/word/2010/wordml" xmlns:w15="http://schemas.microsoft.com/office/word/2012/wordml" xmlns:w16cex="http://schemas.microsoft.com/office/word/2018/wordml/cex" xmlns:w16cid="http://schemas.microsoft.com/office/word/2016/wordml/cid" xmlns:w16="http://schemas.microsoft.com/office/word/2018/wordml" xmlns:w16sdtdh="http://schemas.microsoft.com/office/word/2020/wordml/sdtdatahash" xmlns:w16se="http://schemas.microsoft.com/office/word/2015/wordml/symex" xmlns:wpg="http://schemas.microsoft.com/office/word/2010/wordprocessingGroup" xmlns:wpi="http://schemas.microsoft.com/office/word/2010/wordprocessingInk" xmlns:wne="http://schemas.microsoft.com/office/word/2006/wordml" xmlns:wps="http://schemas.microsoft.com/office/word/2010/wordprocessingShape" mc:Ignorable="w14 w15 w16se w16cid w16 w16cex w16sdtdh wp14">
   <w:body>
     <w:p>
       <w:pPr>
@@ -384,7 +384,18 @@
           </w:tcPr>
           <w:p>
             <w:r>
-              <w:t xml:space="preserve">Heute haben wir am morgen eine Stunde Zeit bekommen, um das Mockup erstellen zu können. Diese Arbeit wird dann später benotet. Danach bekamen wir zwei Präsentationen und mehr Input zum Thema. Danach konnten wir mit unserem Projekt starten. Wir haben uns zuerst organisiert und dann die Aufgaben aufgeteilt. </w:t>
+              <w:t xml:space="preserve">Heute haben wir am </w:t>
+            </w:r>
+            <w:proofErr w:type="spellStart"/>
+            <w:r>
+              <w:t>morgen</w:t>
+            </w:r>
+            <w:proofErr w:type="spellEnd"/>
+            <w:r>
+              <w:t xml:space="preserve"> eine Stunde Zeit bekommen, um das Mockup erstellen zu können. Diese Arbeit wird dann später benotet. Danach bekamen wir zwei Präsentationen und mehr Input zum Thema. Danach konnten wir mit unserem Projekt starten. Wir haben uns zuerst organisiert und dann die Aufgaben aufgeteilt. </w:t>
+            </w:r>
+            <w:r>
+              <w:t>Ich bekam die Aufgabe die Navigation zu programmieren.</w:t>
             </w:r>
           </w:p>
         </w:tc>
@@ -440,7 +451,15 @@
               <w:t xml:space="preserve">Wie man Mockups erstellt, wusste ich bereits von früheren Projekten. Jedoch war mir das ganze Projekt in Android Studios </w:t>
             </w:r>
             <w:r>
-              <w:t>neu und ich muss mich noch zurechtfinden. Heute habe ich die Navbar erstellt und dazu habe ich viele neue Dinge gelernt.</w:t>
+              <w:t xml:space="preserve">neu und ich muss mich noch zurechtfinden. Heute habe ich die </w:t>
+            </w:r>
+            <w:proofErr w:type="spellStart"/>
+            <w:r>
+              <w:t>Navbar</w:t>
+            </w:r>
+            <w:proofErr w:type="spellEnd"/>
+            <w:r>
+              <w:t xml:space="preserve"> erstellt und dazu habe ich viele neue Dinge gelernt.</w:t>
             </w:r>
           </w:p>
           <w:p/>
@@ -522,10 +541,11 @@
               <w:right w:val="single" w:sz="4" w:space="0" w:color="auto"/>
             </w:tcBorders>
           </w:tcPr>
-          <w:p/>
-          <w:p/>
-          <w:p/>
-          <w:p/>
+          <w:p>
+            <w:r>
+              <w:t>Heute Morgen habe ich noch die Navigation fertig programmiert. Danach fing ich mit der News Seite an. Diese beanspruchte viel Zeit, denn es ist ein sehr komplexer Code. Zwischendurch habe ich immer noch ein bisschen die Applikation verschönert, indem ich zum Beispiel neue Schriftarten hinzufügte oder die Farben änderte. Jedoch haben wir in der Gruppe beschlossen, dass wir am Donnerstag und Freitag die Formatierung machen werden.</w:t>
+            </w:r>
+          </w:p>
           <w:p/>
         </w:tc>
       </w:tr>
@@ -575,11 +595,35 @@
               <w:right w:val="single" w:sz="4" w:space="0" w:color="auto"/>
             </w:tcBorders>
           </w:tcPr>
-          <w:p/>
-          <w:p/>
-          <w:p/>
-          <w:p/>
-          <w:p/>
+          <w:p>
+            <w:r>
+              <w:t xml:space="preserve">Für mich war heute das Thema </w:t>
+            </w:r>
+            <w:proofErr w:type="spellStart"/>
+            <w:r>
+              <w:t>Json</w:t>
+            </w:r>
+            <w:proofErr w:type="spellEnd"/>
+            <w:r>
+              <w:t xml:space="preserve"> </w:t>
+            </w:r>
+            <w:proofErr w:type="spellStart"/>
+            <w:r>
+              <w:t>api</w:t>
+            </w:r>
+            <w:proofErr w:type="spellEnd"/>
+            <w:r>
+              <w:t xml:space="preserve"> neu. Ich kannte das vorhin nicht und habe viel dazu gelernt. Ich musste einige Videos darüber schauen und viel im Internet recherchieren. Schlussendlich verstehen ich </w:t>
+            </w:r>
+            <w:proofErr w:type="spellStart"/>
+            <w:r>
+              <w:t>Json</w:t>
+            </w:r>
+            <w:proofErr w:type="spellEnd"/>
+            <w:r>
+              <w:t xml:space="preserve"> noch nicht ganz, aber im grossen und ganzen schon.</w:t>
+            </w:r>
+          </w:p>
         </w:tc>
       </w:tr>
     </w:tbl>
@@ -1154,7 +1198,7 @@
 </file>
 
 <file path=word/endnotes.xml><?xml version="1.0" encoding="utf-8"?>
-<w:endnotes xmlns:wpc="http://schemas.microsoft.com/office/word/2010/wordprocessingCanvas" xmlns:cx="http://schemas.microsoft.com/office/drawing/2014/chartex" xmlns:cx1="http://schemas.microsoft.com/office/drawing/2015/9/8/chartex" xmlns:cx2="http://schemas.microsoft.com/office/drawing/2015/10/21/chartex" xmlns:cx3="http://schemas.microsoft.com/office/drawing/2016/5/9/chartex" xmlns:cx4="http://schemas.microsoft.com/office/drawing/2016/5/10/chartex" xmlns:cx5="http://schemas.microsoft.com/office/drawing/2016/5/11/chartex" xmlns:cx6="http://schemas.microsoft.com/office/drawing/2016/5/12/chartex" xmlns:cx7="http://schemas.microsoft.com/office/drawing/2016/5/13/chartex" xmlns:cx8="http://schemas.microsoft.com/office/drawing/2016/5/14/chartex" xmlns:mc="http://schemas.openxmlformats.org/markup-compatibility/2006" xmlns:aink="http://schemas.microsoft.com/office/drawing/2016/ink" xmlns:am3d="http://schemas.microsoft.com/office/drawing/2017/model3d" xmlns:o="urn:schemas-microsoft-com:office:office" xmlns:r="http://schemas.openxmlformats.org/officeDocument/2006/relationships" xmlns:m="http://schemas.openxmlformats.org/officeDocument/2006/math" xmlns:v="urn:schemas-microsoft-com:vml" xmlns:wp14="http://schemas.microsoft.com/office/word/2010/wordprocessingDrawing" xmlns:wp="http://schemas.openxmlformats.org/drawingml/2006/wordprocessingDrawing" xmlns:w10="urn:schemas-microsoft-com:office:word" xmlns:w="http://schemas.openxmlformats.org/wordprocessingml/2006/main" xmlns:w14="http://schemas.microsoft.com/office/word/2010/wordml" xmlns:w15="http://schemas.microsoft.com/office/word/2012/wordml" xmlns:w16cex="http://schemas.microsoft.com/office/word/2018/wordml/cex" xmlns:w16cid="http://schemas.microsoft.com/office/word/2016/wordml/cid" xmlns:w16="http://schemas.microsoft.com/office/word/2018/wordml" xmlns:w16se="http://schemas.microsoft.com/office/word/2015/wordml/symex" xmlns:wpg="http://schemas.microsoft.com/office/word/2010/wordprocessingGroup" xmlns:wpi="http://schemas.microsoft.com/office/word/2010/wordprocessingInk" xmlns:wne="http://schemas.microsoft.com/office/word/2006/wordml" xmlns:wps="http://schemas.microsoft.com/office/word/2010/wordprocessingShape" mc:Ignorable="w14 w15 w16se w16cid w16 w16cex wp14">
+<w:endnotes xmlns:wpc="http://schemas.microsoft.com/office/word/2010/wordprocessingCanvas" xmlns:cx="http://schemas.microsoft.com/office/drawing/2014/chartex" xmlns:cx1="http://schemas.microsoft.com/office/drawing/2015/9/8/chartex" xmlns:cx2="http://schemas.microsoft.com/office/drawing/2015/10/21/chartex" xmlns:cx3="http://schemas.microsoft.com/office/drawing/2016/5/9/chartex" xmlns:cx4="http://schemas.microsoft.com/office/drawing/2016/5/10/chartex" xmlns:cx5="http://schemas.microsoft.com/office/drawing/2016/5/11/chartex" xmlns:cx6="http://schemas.microsoft.com/office/drawing/2016/5/12/chartex" xmlns:cx7="http://schemas.microsoft.com/office/drawing/2016/5/13/chartex" xmlns:cx8="http://schemas.microsoft.com/office/drawing/2016/5/14/chartex" xmlns:mc="http://schemas.openxmlformats.org/markup-compatibility/2006" xmlns:aink="http://schemas.microsoft.com/office/drawing/2016/ink" xmlns:am3d="http://schemas.microsoft.com/office/drawing/2017/model3d" xmlns:o="urn:schemas-microsoft-com:office:office" xmlns:r="http://schemas.openxmlformats.org/officeDocument/2006/relationships" xmlns:m="http://schemas.openxmlformats.org/officeDocument/2006/math" xmlns:v="urn:schemas-microsoft-com:vml" xmlns:wp14="http://schemas.microsoft.com/office/word/2010/wordprocessingDrawing" xmlns:wp="http://schemas.openxmlformats.org/drawingml/2006/wordprocessingDrawing" xmlns:w10="urn:schemas-microsoft-com:office:word" xmlns:w="http://schemas.openxmlformats.org/wordprocessingml/2006/main" xmlns:w14="http://schemas.microsoft.com/office/word/2010/wordml" xmlns:w15="http://schemas.microsoft.com/office/word/2012/wordml" xmlns:w16cex="http://schemas.microsoft.com/office/word/2018/wordml/cex" xmlns:w16cid="http://schemas.microsoft.com/office/word/2016/wordml/cid" xmlns:w16="http://schemas.microsoft.com/office/word/2018/wordml" xmlns:w16sdtdh="http://schemas.microsoft.com/office/word/2020/wordml/sdtdatahash" xmlns:w16se="http://schemas.microsoft.com/office/word/2015/wordml/symex" xmlns:wpg="http://schemas.microsoft.com/office/word/2010/wordprocessingGroup" xmlns:wpi="http://schemas.microsoft.com/office/word/2010/wordprocessingInk" xmlns:wne="http://schemas.microsoft.com/office/word/2006/wordml" xmlns:wps="http://schemas.microsoft.com/office/word/2010/wordprocessingShape" mc:Ignorable="w14 w15 w16se w16cid w16 w16cex w16sdtdh wp14">
   <w:endnote w:type="separator" w:id="-1">
     <w:p>
       <w:r>
@@ -1173,7 +1217,7 @@
 </file>
 
 <file path=word/footer1.xml><?xml version="1.0" encoding="utf-8"?>
-<w:ftr xmlns:wpc="http://schemas.microsoft.com/office/word/2010/wordprocessingCanvas" xmlns:cx="http://schemas.microsoft.com/office/drawing/2014/chartex" xmlns:cx1="http://schemas.microsoft.com/office/drawing/2015/9/8/chartex" xmlns:cx2="http://schemas.microsoft.com/office/drawing/2015/10/21/chartex" xmlns:cx3="http://schemas.microsoft.com/office/drawing/2016/5/9/chartex" xmlns:cx4="http://schemas.microsoft.com/office/drawing/2016/5/10/chartex" xmlns:cx5="http://schemas.microsoft.com/office/drawing/2016/5/11/chartex" xmlns:cx6="http://schemas.microsoft.com/office/drawing/2016/5/12/chartex" xmlns:cx7="http://schemas.microsoft.com/office/drawing/2016/5/13/chartex" xmlns:cx8="http://schemas.microsoft.com/office/drawing/2016/5/14/chartex" xmlns:mc="http://schemas.openxmlformats.org/markup-compatibility/2006" xmlns:aink="http://schemas.microsoft.com/office/drawing/2016/ink" xmlns:am3d="http://schemas.microsoft.com/office/drawing/2017/model3d" xmlns:o="urn:schemas-microsoft-com:office:office" xmlns:r="http://schemas.openxmlformats.org/officeDocument/2006/relationships" xmlns:m="http://schemas.openxmlformats.org/officeDocument/2006/math" xmlns:v="urn:schemas-microsoft-com:vml" xmlns:wp14="http://schemas.microsoft.com/office/word/2010/wordprocessingDrawing" xmlns:wp="http://schemas.openxmlformats.org/drawingml/2006/wordprocessingDrawing" xmlns:w10="urn:schemas-microsoft-com:office:word" xmlns:w="http://schemas.openxmlformats.org/wordprocessingml/2006/main" xmlns:w14="http://schemas.microsoft.com/office/word/2010/wordml" xmlns:w15="http://schemas.microsoft.com/office/word/2012/wordml" xmlns:w16cex="http://schemas.microsoft.com/office/word/2018/wordml/cex" xmlns:w16cid="http://schemas.microsoft.com/office/word/2016/wordml/cid" xmlns:w16="http://schemas.microsoft.com/office/word/2018/wordml" xmlns:w16se="http://schemas.microsoft.com/office/word/2015/wordml/symex" xmlns:wpg="http://schemas.microsoft.com/office/word/2010/wordprocessingGroup" xmlns:wpi="http://schemas.microsoft.com/office/word/2010/wordprocessingInk" xmlns:wne="http://schemas.microsoft.com/office/word/2006/wordml" xmlns:wps="http://schemas.microsoft.com/office/word/2010/wordprocessingShape" mc:Ignorable="w14 w15 w16se w16cid w16 w16cex wp14">
+<w:ftr xmlns:wpc="http://schemas.microsoft.com/office/word/2010/wordprocessingCanvas" xmlns:cx="http://schemas.microsoft.com/office/drawing/2014/chartex" xmlns:cx1="http://schemas.microsoft.com/office/drawing/2015/9/8/chartex" xmlns:cx2="http://schemas.microsoft.com/office/drawing/2015/10/21/chartex" xmlns:cx3="http://schemas.microsoft.com/office/drawing/2016/5/9/chartex" xmlns:cx4="http://schemas.microsoft.com/office/drawing/2016/5/10/chartex" xmlns:cx5="http://schemas.microsoft.com/office/drawing/2016/5/11/chartex" xmlns:cx6="http://schemas.microsoft.com/office/drawing/2016/5/12/chartex" xmlns:cx7="http://schemas.microsoft.com/office/drawing/2016/5/13/chartex" xmlns:cx8="http://schemas.microsoft.com/office/drawing/2016/5/14/chartex" xmlns:mc="http://schemas.openxmlformats.org/markup-compatibility/2006" xmlns:aink="http://schemas.microsoft.com/office/drawing/2016/ink" xmlns:am3d="http://schemas.microsoft.com/office/drawing/2017/model3d" xmlns:o="urn:schemas-microsoft-com:office:office" xmlns:r="http://schemas.openxmlformats.org/officeDocument/2006/relationships" xmlns:m="http://schemas.openxmlformats.org/officeDocument/2006/math" xmlns:v="urn:schemas-microsoft-com:vml" xmlns:wp14="http://schemas.microsoft.com/office/word/2010/wordprocessingDrawing" xmlns:wp="http://schemas.openxmlformats.org/drawingml/2006/wordprocessingDrawing" xmlns:w10="urn:schemas-microsoft-com:office:word" xmlns:w="http://schemas.openxmlformats.org/wordprocessingml/2006/main" xmlns:w14="http://schemas.microsoft.com/office/word/2010/wordml" xmlns:w15="http://schemas.microsoft.com/office/word/2012/wordml" xmlns:w16cex="http://schemas.microsoft.com/office/word/2018/wordml/cex" xmlns:w16cid="http://schemas.microsoft.com/office/word/2016/wordml/cid" xmlns:w16="http://schemas.microsoft.com/office/word/2018/wordml" xmlns:w16sdtdh="http://schemas.microsoft.com/office/word/2020/wordml/sdtdatahash" xmlns:w16se="http://schemas.microsoft.com/office/word/2015/wordml/symex" xmlns:wpg="http://schemas.microsoft.com/office/word/2010/wordprocessingGroup" xmlns:wpi="http://schemas.microsoft.com/office/word/2010/wordprocessingInk" xmlns:wne="http://schemas.microsoft.com/office/word/2006/wordml" xmlns:wps="http://schemas.microsoft.com/office/word/2010/wordprocessingShape" mc:Ignorable="w14 w15 w16se w16cid w16 w16cex w16sdtdh wp14">
   <w:p>
     <w:pPr>
       <w:jc w:val="right"/>
@@ -1318,7 +1362,7 @@
 </file>
 
 <file path=word/footnotes.xml><?xml version="1.0" encoding="utf-8"?>
-<w:footnotes xmlns:wpc="http://schemas.microsoft.com/office/word/2010/wordprocessingCanvas" xmlns:cx="http://schemas.microsoft.com/office/drawing/2014/chartex" xmlns:cx1="http://schemas.microsoft.com/office/drawing/2015/9/8/chartex" xmlns:cx2="http://schemas.microsoft.com/office/drawing/2015/10/21/chartex" xmlns:cx3="http://schemas.microsoft.com/office/drawing/2016/5/9/chartex" xmlns:cx4="http://schemas.microsoft.com/office/drawing/2016/5/10/chartex" xmlns:cx5="http://schemas.microsoft.com/office/drawing/2016/5/11/chartex" xmlns:cx6="http://schemas.microsoft.com/office/drawing/2016/5/12/chartex" xmlns:cx7="http://schemas.microsoft.com/office/drawing/2016/5/13/chartex" xmlns:cx8="http://schemas.microsoft.com/office/drawing/2016/5/14/chartex" xmlns:mc="http://schemas.openxmlformats.org/markup-compatibility/2006" xmlns:aink="http://schemas.microsoft.com/office/drawing/2016/ink" xmlns:am3d="http://schemas.microsoft.com/office/drawing/2017/model3d" xmlns:o="urn:schemas-microsoft-com:office:office" xmlns:r="http://schemas.openxmlformats.org/officeDocument/2006/relationships" xmlns:m="http://schemas.openxmlformats.org/officeDocument/2006/math" xmlns:v="urn:schemas-microsoft-com:vml" xmlns:wp14="http://schemas.microsoft.com/office/word/2010/wordprocessingDrawing" xmlns:wp="http://schemas.openxmlformats.org/drawingml/2006/wordprocessingDrawing" xmlns:w10="urn:schemas-microsoft-com:office:word" xmlns:w="http://schemas.openxmlformats.org/wordprocessingml/2006/main" xmlns:w14="http://schemas.microsoft.com/office/word/2010/wordml" xmlns:w15="http://schemas.microsoft.com/office/word/2012/wordml" xmlns:w16cex="http://schemas.microsoft.com/office/word/2018/wordml/cex" xmlns:w16cid="http://schemas.microsoft.com/office/word/2016/wordml/cid" xmlns:w16="http://schemas.microsoft.com/office/word/2018/wordml" xmlns:w16se="http://schemas.microsoft.com/office/word/2015/wordml/symex" xmlns:wpg="http://schemas.microsoft.com/office/word/2010/wordprocessingGroup" xmlns:wpi="http://schemas.microsoft.com/office/word/2010/wordprocessingInk" xmlns:wne="http://schemas.microsoft.com/office/word/2006/wordml" xmlns:wps="http://schemas.microsoft.com/office/word/2010/wordprocessingShape" mc:Ignorable="w14 w15 w16se w16cid w16 w16cex wp14">
+<w:footnotes xmlns:wpc="http://schemas.microsoft.com/office/word/2010/wordprocessingCanvas" xmlns:cx="http://schemas.microsoft.com/office/drawing/2014/chartex" xmlns:cx1="http://schemas.microsoft.com/office/drawing/2015/9/8/chartex" xmlns:cx2="http://schemas.microsoft.com/office/drawing/2015/10/21/chartex" xmlns:cx3="http://schemas.microsoft.com/office/drawing/2016/5/9/chartex" xmlns:cx4="http://schemas.microsoft.com/office/drawing/2016/5/10/chartex" xmlns:cx5="http://schemas.microsoft.com/office/drawing/2016/5/11/chartex" xmlns:cx6="http://schemas.microsoft.com/office/drawing/2016/5/12/chartex" xmlns:cx7="http://schemas.microsoft.com/office/drawing/2016/5/13/chartex" xmlns:cx8="http://schemas.microsoft.com/office/drawing/2016/5/14/chartex" xmlns:mc="http://schemas.openxmlformats.org/markup-compatibility/2006" xmlns:aink="http://schemas.microsoft.com/office/drawing/2016/ink" xmlns:am3d="http://schemas.microsoft.com/office/drawing/2017/model3d" xmlns:o="urn:schemas-microsoft-com:office:office" xmlns:r="http://schemas.openxmlformats.org/officeDocument/2006/relationships" xmlns:m="http://schemas.openxmlformats.org/officeDocument/2006/math" xmlns:v="urn:schemas-microsoft-com:vml" xmlns:wp14="http://schemas.microsoft.com/office/word/2010/wordprocessingDrawing" xmlns:wp="http://schemas.openxmlformats.org/drawingml/2006/wordprocessingDrawing" xmlns:w10="urn:schemas-microsoft-com:office:word" xmlns:w="http://schemas.openxmlformats.org/wordprocessingml/2006/main" xmlns:w14="http://schemas.microsoft.com/office/word/2010/wordml" xmlns:w15="http://schemas.microsoft.com/office/word/2012/wordml" xmlns:w16cex="http://schemas.microsoft.com/office/word/2018/wordml/cex" xmlns:w16cid="http://schemas.microsoft.com/office/word/2016/wordml/cid" xmlns:w16="http://schemas.microsoft.com/office/word/2018/wordml" xmlns:w16sdtdh="http://schemas.microsoft.com/office/word/2020/wordml/sdtdatahash" xmlns:w16se="http://schemas.microsoft.com/office/word/2015/wordml/symex" xmlns:wpg="http://schemas.microsoft.com/office/word/2010/wordprocessingGroup" xmlns:wpi="http://schemas.microsoft.com/office/word/2010/wordprocessingInk" xmlns:wne="http://schemas.microsoft.com/office/word/2006/wordml" xmlns:wps="http://schemas.microsoft.com/office/word/2010/wordprocessingShape" mc:Ignorable="w14 w15 w16se w16cid w16 w16cex w16sdtdh wp14">
   <w:footnote w:type="separator" w:id="-1">
     <w:p>
       <w:r>
@@ -1337,7 +1381,7 @@
 </file>
 
 <file path=word/header1.xml><?xml version="1.0" encoding="utf-8"?>
-<w:hdr xmlns:wpc="http://schemas.microsoft.com/office/word/2010/wordprocessingCanvas" xmlns:cx="http://schemas.microsoft.com/office/drawing/2014/chartex" xmlns:cx1="http://schemas.microsoft.com/office/drawing/2015/9/8/chartex" xmlns:cx2="http://schemas.microsoft.com/office/drawing/2015/10/21/chartex" xmlns:cx3="http://schemas.microsoft.com/office/drawing/2016/5/9/chartex" xmlns:cx4="http://schemas.microsoft.com/office/drawing/2016/5/10/chartex" xmlns:cx5="http://schemas.microsoft.com/office/drawing/2016/5/11/chartex" xmlns:cx6="http://schemas.microsoft.com/office/drawing/2016/5/12/chartex" xmlns:cx7="http://schemas.microsoft.com/office/drawing/2016/5/13/chartex" xmlns:cx8="http://schemas.microsoft.com/office/drawing/2016/5/14/chartex" xmlns:mc="http://schemas.openxmlformats.org/markup-compatibility/2006" xmlns:aink="http://schemas.microsoft.com/office/drawing/2016/ink" xmlns:am3d="http://schemas.microsoft.com/office/drawing/2017/model3d" xmlns:o="urn:schemas-microsoft-com:office:office" xmlns:r="http://schemas.openxmlformats.org/officeDocument/2006/relationships" xmlns:m="http://schemas.openxmlformats.org/officeDocument/2006/math" xmlns:v="urn:schemas-microsoft-com:vml" xmlns:wp14="http://schemas.microsoft.com/office/word/2010/wordprocessingDrawing" xmlns:wp="http://schemas.openxmlformats.org/drawingml/2006/wordprocessingDrawing" xmlns:w10="urn:schemas-microsoft-com:office:word" xmlns:w="http://schemas.openxmlformats.org/wordprocessingml/2006/main" xmlns:w14="http://schemas.microsoft.com/office/word/2010/wordml" xmlns:w15="http://schemas.microsoft.com/office/word/2012/wordml" xmlns:w16cex="http://schemas.microsoft.com/office/word/2018/wordml/cex" xmlns:w16cid="http://schemas.microsoft.com/office/word/2016/wordml/cid" xmlns:w16="http://schemas.microsoft.com/office/word/2018/wordml" xmlns:w16se="http://schemas.microsoft.com/office/word/2015/wordml/symex" xmlns:wpg="http://schemas.microsoft.com/office/word/2010/wordprocessingGroup" xmlns:wpi="http://schemas.microsoft.com/office/word/2010/wordprocessingInk" xmlns:wne="http://schemas.microsoft.com/office/word/2006/wordml" xmlns:wps="http://schemas.microsoft.com/office/word/2010/wordprocessingShape" mc:Ignorable="w14 w15 w16se w16cid w16 w16cex wp14">
+<w:hdr xmlns:wpc="http://schemas.microsoft.com/office/word/2010/wordprocessingCanvas" xmlns:cx="http://schemas.microsoft.com/office/drawing/2014/chartex" xmlns:cx1="http://schemas.microsoft.com/office/drawing/2015/9/8/chartex" xmlns:cx2="http://schemas.microsoft.com/office/drawing/2015/10/21/chartex" xmlns:cx3="http://schemas.microsoft.com/office/drawing/2016/5/9/chartex" xmlns:cx4="http://schemas.microsoft.com/office/drawing/2016/5/10/chartex" xmlns:cx5="http://schemas.microsoft.com/office/drawing/2016/5/11/chartex" xmlns:cx6="http://schemas.microsoft.com/office/drawing/2016/5/12/chartex" xmlns:cx7="http://schemas.microsoft.com/office/drawing/2016/5/13/chartex" xmlns:cx8="http://schemas.microsoft.com/office/drawing/2016/5/14/chartex" xmlns:mc="http://schemas.openxmlformats.org/markup-compatibility/2006" xmlns:aink="http://schemas.microsoft.com/office/drawing/2016/ink" xmlns:am3d="http://schemas.microsoft.com/office/drawing/2017/model3d" xmlns:o="urn:schemas-microsoft-com:office:office" xmlns:r="http://schemas.openxmlformats.org/officeDocument/2006/relationships" xmlns:m="http://schemas.openxmlformats.org/officeDocument/2006/math" xmlns:v="urn:schemas-microsoft-com:vml" xmlns:wp14="http://schemas.microsoft.com/office/word/2010/wordprocessingDrawing" xmlns:wp="http://schemas.openxmlformats.org/drawingml/2006/wordprocessingDrawing" xmlns:w10="urn:schemas-microsoft-com:office:word" xmlns:w="http://schemas.openxmlformats.org/wordprocessingml/2006/main" xmlns:w14="http://schemas.microsoft.com/office/word/2010/wordml" xmlns:w15="http://schemas.microsoft.com/office/word/2012/wordml" xmlns:w16cex="http://schemas.microsoft.com/office/word/2018/wordml/cex" xmlns:w16cid="http://schemas.microsoft.com/office/word/2016/wordml/cid" xmlns:w16="http://schemas.microsoft.com/office/word/2018/wordml" xmlns:w16sdtdh="http://schemas.microsoft.com/office/word/2020/wordml/sdtdatahash" xmlns:w16se="http://schemas.microsoft.com/office/word/2015/wordml/symex" xmlns:wpg="http://schemas.microsoft.com/office/word/2010/wordprocessingGroup" xmlns:wpi="http://schemas.microsoft.com/office/word/2010/wordprocessingInk" xmlns:wne="http://schemas.microsoft.com/office/word/2006/wordml" xmlns:wps="http://schemas.microsoft.com/office/word/2010/wordprocessingShape" mc:Ignorable="w14 w15 w16se w16cid w16 w16cex w16sdtdh wp14">
   <w:p>
     <w:pPr>
       <w:jc w:val="right"/>
@@ -1394,7 +1438,7 @@
 </file>
 
 <file path=word/header2.xml><?xml version="1.0" encoding="utf-8"?>
-<w:hdr xmlns:wpc="http://schemas.microsoft.com/office/word/2010/wordprocessingCanvas" xmlns:cx="http://schemas.microsoft.com/office/drawing/2014/chartex" xmlns:cx1="http://schemas.microsoft.com/office/drawing/2015/9/8/chartex" xmlns:cx2="http://schemas.microsoft.com/office/drawing/2015/10/21/chartex" xmlns:cx3="http://schemas.microsoft.com/office/drawing/2016/5/9/chartex" xmlns:cx4="http://schemas.microsoft.com/office/drawing/2016/5/10/chartex" xmlns:cx5="http://schemas.microsoft.com/office/drawing/2016/5/11/chartex" xmlns:cx6="http://schemas.microsoft.com/office/drawing/2016/5/12/chartex" xmlns:cx7="http://schemas.microsoft.com/office/drawing/2016/5/13/chartex" xmlns:cx8="http://schemas.microsoft.com/office/drawing/2016/5/14/chartex" xmlns:mc="http://schemas.openxmlformats.org/markup-compatibility/2006" xmlns:aink="http://schemas.microsoft.com/office/drawing/2016/ink" xmlns:am3d="http://schemas.microsoft.com/office/drawing/2017/model3d" xmlns:o="urn:schemas-microsoft-com:office:office" xmlns:r="http://schemas.openxmlformats.org/officeDocument/2006/relationships" xmlns:m="http://schemas.openxmlformats.org/officeDocument/2006/math" xmlns:v="urn:schemas-microsoft-com:vml" xmlns:wp14="http://schemas.microsoft.com/office/word/2010/wordprocessingDrawing" xmlns:wp="http://schemas.openxmlformats.org/drawingml/2006/wordprocessingDrawing" xmlns:w10="urn:schemas-microsoft-com:office:word" xmlns:w="http://schemas.openxmlformats.org/wordprocessingml/2006/main" xmlns:w14="http://schemas.microsoft.com/office/word/2010/wordml" xmlns:w15="http://schemas.microsoft.com/office/word/2012/wordml" xmlns:w16cex="http://schemas.microsoft.com/office/word/2018/wordml/cex" xmlns:w16cid="http://schemas.microsoft.com/office/word/2016/wordml/cid" xmlns:w16="http://schemas.microsoft.com/office/word/2018/wordml" xmlns:w16se="http://schemas.microsoft.com/office/word/2015/wordml/symex" xmlns:wpg="http://schemas.microsoft.com/office/word/2010/wordprocessingGroup" xmlns:wpi="http://schemas.microsoft.com/office/word/2010/wordprocessingInk" xmlns:wne="http://schemas.microsoft.com/office/word/2006/wordml" xmlns:wps="http://schemas.microsoft.com/office/word/2010/wordprocessingShape" mc:Ignorable="w14 w15 w16se w16cid w16 w16cex wp14">
+<w:hdr xmlns:wpc="http://schemas.microsoft.com/office/word/2010/wordprocessingCanvas" xmlns:cx="http://schemas.microsoft.com/office/drawing/2014/chartex" xmlns:cx1="http://schemas.microsoft.com/office/drawing/2015/9/8/chartex" xmlns:cx2="http://schemas.microsoft.com/office/drawing/2015/10/21/chartex" xmlns:cx3="http://schemas.microsoft.com/office/drawing/2016/5/9/chartex" xmlns:cx4="http://schemas.microsoft.com/office/drawing/2016/5/10/chartex" xmlns:cx5="http://schemas.microsoft.com/office/drawing/2016/5/11/chartex" xmlns:cx6="http://schemas.microsoft.com/office/drawing/2016/5/12/chartex" xmlns:cx7="http://schemas.microsoft.com/office/drawing/2016/5/13/chartex" xmlns:cx8="http://schemas.microsoft.com/office/drawing/2016/5/14/chartex" xmlns:mc="http://schemas.openxmlformats.org/markup-compatibility/2006" xmlns:aink="http://schemas.microsoft.com/office/drawing/2016/ink" xmlns:am3d="http://schemas.microsoft.com/office/drawing/2017/model3d" xmlns:o="urn:schemas-microsoft-com:office:office" xmlns:r="http://schemas.openxmlformats.org/officeDocument/2006/relationships" xmlns:m="http://schemas.openxmlformats.org/officeDocument/2006/math" xmlns:v="urn:schemas-microsoft-com:vml" xmlns:wp14="http://schemas.microsoft.com/office/word/2010/wordprocessingDrawing" xmlns:wp="http://schemas.openxmlformats.org/drawingml/2006/wordprocessingDrawing" xmlns:w10="urn:schemas-microsoft-com:office:word" xmlns:w="http://schemas.openxmlformats.org/wordprocessingml/2006/main" xmlns:w14="http://schemas.microsoft.com/office/word/2010/wordml" xmlns:w15="http://schemas.microsoft.com/office/word/2012/wordml" xmlns:w16cex="http://schemas.microsoft.com/office/word/2018/wordml/cex" xmlns:w16cid="http://schemas.microsoft.com/office/word/2016/wordml/cid" xmlns:w16="http://schemas.microsoft.com/office/word/2018/wordml" xmlns:w16sdtdh="http://schemas.microsoft.com/office/word/2020/wordml/sdtdatahash" xmlns:w16se="http://schemas.microsoft.com/office/word/2015/wordml/symex" xmlns:wpg="http://schemas.microsoft.com/office/word/2010/wordprocessingGroup" xmlns:wpi="http://schemas.microsoft.com/office/word/2010/wordprocessingInk" xmlns:wne="http://schemas.microsoft.com/office/word/2006/wordml" xmlns:wps="http://schemas.microsoft.com/office/word/2010/wordprocessingShape" mc:Ignorable="w14 w15 w16se w16cid w16 w16cex w16sdtdh wp14">
   <w:p>
     <w:pPr>
       <w:pStyle w:val="Kopfzeile"/>
@@ -1451,7 +1495,7 @@
 </file>
 
 <file path=word/numbering.xml><?xml version="1.0" encoding="utf-8"?>
-<w:numbering xmlns:wpc="http://schemas.microsoft.com/office/word/2010/wordprocessingCanvas" xmlns:cx="http://schemas.microsoft.com/office/drawing/2014/chartex" xmlns:cx1="http://schemas.microsoft.com/office/drawing/2015/9/8/chartex" xmlns:cx2="http://schemas.microsoft.com/office/drawing/2015/10/21/chartex" xmlns:cx3="http://schemas.microsoft.com/office/drawing/2016/5/9/chartex" xmlns:cx4="http://schemas.microsoft.com/office/drawing/2016/5/10/chartex" xmlns:cx5="http://schemas.microsoft.com/office/drawing/2016/5/11/chartex" xmlns:cx6="http://schemas.microsoft.com/office/drawing/2016/5/12/chartex" xmlns:cx7="http://schemas.microsoft.com/office/drawing/2016/5/13/chartex" xmlns:cx8="http://schemas.microsoft.com/office/drawing/2016/5/14/chartex" xmlns:mc="http://schemas.openxmlformats.org/markup-compatibility/2006" xmlns:aink="http://schemas.microsoft.com/office/drawing/2016/ink" xmlns:am3d="http://schemas.microsoft.com/office/drawing/2017/model3d" xmlns:o="urn:schemas-microsoft-com:office:office" xmlns:r="http://schemas.openxmlformats.org/officeDocument/2006/relationships" xmlns:m="http://schemas.openxmlformats.org/officeDocument/2006/math" xmlns:v="urn:schemas-microsoft-com:vml" xmlns:wp14="http://schemas.microsoft.com/office/word/2010/wordprocessingDrawing" xmlns:wp="http://schemas.openxmlformats.org/drawingml/2006/wordprocessingDrawing" xmlns:w10="urn:schemas-microsoft-com:office:word" xmlns:w="http://schemas.openxmlformats.org/wordprocessingml/2006/main" xmlns:w14="http://schemas.microsoft.com/office/word/2010/wordml" xmlns:w15="http://schemas.microsoft.com/office/word/2012/wordml" xmlns:w16cex="http://schemas.microsoft.com/office/word/2018/wordml/cex" xmlns:w16cid="http://schemas.microsoft.com/office/word/2016/wordml/cid" xmlns:w16="http://schemas.microsoft.com/office/word/2018/wordml" xmlns:w16se="http://schemas.microsoft.com/office/word/2015/wordml/symex" xmlns:wpg="http://schemas.microsoft.com/office/word/2010/wordprocessingGroup" xmlns:wpi="http://schemas.microsoft.com/office/word/2010/wordprocessingInk" xmlns:wne="http://schemas.microsoft.com/office/word/2006/wordml" xmlns:wps="http://schemas.microsoft.com/office/word/2010/wordprocessingShape" mc:Ignorable="w14 w15 w16se w16cid w16 w16cex wp14">
+<w:numbering xmlns:wpc="http://schemas.microsoft.com/office/word/2010/wordprocessingCanvas" xmlns:cx="http://schemas.microsoft.com/office/drawing/2014/chartex" xmlns:cx1="http://schemas.microsoft.com/office/drawing/2015/9/8/chartex" xmlns:cx2="http://schemas.microsoft.com/office/drawing/2015/10/21/chartex" xmlns:cx3="http://schemas.microsoft.com/office/drawing/2016/5/9/chartex" xmlns:cx4="http://schemas.microsoft.com/office/drawing/2016/5/10/chartex" xmlns:cx5="http://schemas.microsoft.com/office/drawing/2016/5/11/chartex" xmlns:cx6="http://schemas.microsoft.com/office/drawing/2016/5/12/chartex" xmlns:cx7="http://schemas.microsoft.com/office/drawing/2016/5/13/chartex" xmlns:cx8="http://schemas.microsoft.com/office/drawing/2016/5/14/chartex" xmlns:mc="http://schemas.openxmlformats.org/markup-compatibility/2006" xmlns:aink="http://schemas.microsoft.com/office/drawing/2016/ink" xmlns:am3d="http://schemas.microsoft.com/office/drawing/2017/model3d" xmlns:o="urn:schemas-microsoft-com:office:office" xmlns:r="http://schemas.openxmlformats.org/officeDocument/2006/relationships" xmlns:m="http://schemas.openxmlformats.org/officeDocument/2006/math" xmlns:v="urn:schemas-microsoft-com:vml" xmlns:wp14="http://schemas.microsoft.com/office/word/2010/wordprocessingDrawing" xmlns:wp="http://schemas.openxmlformats.org/drawingml/2006/wordprocessingDrawing" xmlns:w10="urn:schemas-microsoft-com:office:word" xmlns:w="http://schemas.openxmlformats.org/wordprocessingml/2006/main" xmlns:w14="http://schemas.microsoft.com/office/word/2010/wordml" xmlns:w15="http://schemas.microsoft.com/office/word/2012/wordml" xmlns:w16cex="http://schemas.microsoft.com/office/word/2018/wordml/cex" xmlns:w16cid="http://schemas.microsoft.com/office/word/2016/wordml/cid" xmlns:w16="http://schemas.microsoft.com/office/word/2018/wordml" xmlns:w16sdtdh="http://schemas.microsoft.com/office/word/2020/wordml/sdtdatahash" xmlns:w16se="http://schemas.microsoft.com/office/word/2015/wordml/symex" xmlns:wpg="http://schemas.microsoft.com/office/word/2010/wordprocessingGroup" xmlns:wpi="http://schemas.microsoft.com/office/word/2010/wordprocessingInk" xmlns:wne="http://schemas.microsoft.com/office/word/2006/wordml" xmlns:wps="http://schemas.microsoft.com/office/word/2010/wordprocessingShape" mc:Ignorable="w14 w15 w16se w16cid w16 w16cex w16sdtdh wp14">
   <w:abstractNum w:abstractNumId="0" w15:restartNumberingAfterBreak="0">
     <w:nsid w:val="0B9D2A8C"/>
     <w:multiLevelType w:val="hybridMultilevel"/>
@@ -2915,7 +2959,7 @@
 </file>
 
 <file path=word/styles.xml><?xml version="1.0" encoding="utf-8"?>
-<w:styles xmlns:mc="http://schemas.openxmlformats.org/markup-compatibility/2006" xmlns:r="http://schemas.openxmlformats.org/officeDocument/2006/relationships" xmlns:w="http://schemas.openxmlformats.org/wordprocessingml/2006/main" xmlns:w14="http://schemas.microsoft.com/office/word/2010/wordml" xmlns:w15="http://schemas.microsoft.com/office/word/2012/wordml" xmlns:w16cex="http://schemas.microsoft.com/office/word/2018/wordml/cex" xmlns:w16cid="http://schemas.microsoft.com/office/word/2016/wordml/cid" xmlns:w16="http://schemas.microsoft.com/office/word/2018/wordml" xmlns:w16se="http://schemas.microsoft.com/office/word/2015/wordml/symex" mc:Ignorable="w14 w15 w16se w16cid w16 w16cex">
+<w:styles xmlns:mc="http://schemas.openxmlformats.org/markup-compatibility/2006" xmlns:r="http://schemas.openxmlformats.org/officeDocument/2006/relationships" xmlns:w="http://schemas.openxmlformats.org/wordprocessingml/2006/main" xmlns:w14="http://schemas.microsoft.com/office/word/2010/wordml" xmlns:w15="http://schemas.microsoft.com/office/word/2012/wordml" xmlns:w16cex="http://schemas.microsoft.com/office/word/2018/wordml/cex" xmlns:w16cid="http://schemas.microsoft.com/office/word/2016/wordml/cid" xmlns:w16="http://schemas.microsoft.com/office/word/2018/wordml" xmlns:w16sdtdh="http://schemas.microsoft.com/office/word/2020/wordml/sdtdatahash" xmlns:w16se="http://schemas.microsoft.com/office/word/2015/wordml/symex" mc:Ignorable="w14 w15 w16se w16cid w16 w16cex w16sdtdh">
   <w:docDefaults>
     <w:rPrDefault>
       <w:rPr>

</xml_diff>